<commit_message>
init commit from storm
</commit_message>
<xml_diff>
--- a/documentation/CLS - Project Proposal Arkadiusz Grudzien 20001306.docx
+++ b/documentation/CLS - Project Proposal Arkadiusz Grudzien 20001306.docx
@@ -161,19 +161,8 @@
           <w:szCs w:val="28"/>
           <w:lang w:val="en-GB"/>
         </w:rPr>
-        <w:t xml:space="preserve">Supervisor: Dr Victor </w:t>
-      </w:r>
-      <w:proofErr w:type="spellStart"/>
-      <w:r>
-        <w:rPr>
-          <w:color w:val="4472C4" w:themeColor="accent1"/>
-          <w:sz w:val="28"/>
-          <w:szCs w:val="28"/>
-          <w:lang w:val="en-GB"/>
-        </w:rPr>
-        <w:t>Sowinski-Mydlarz</w:t>
-      </w:r>
-      <w:proofErr w:type="spellEnd"/>
+        <w:t>Supervisor: Dr Victor Sowinski-Mydlarz</w:t>
+      </w:r>
     </w:p>
     <w:p>
       <w:pPr>
@@ -186,7 +175,16 @@
     <w:p/>
     <w:p>
       <w:r>
-        <w:t xml:space="preserve">This project requires the development of a web-application system for the event company Pinnacle Crew. Pinnacle have been specializing in providing crew for corporate events. They have systems and tools in place for maintaining their business but are missing valuable features meaning they don’t currently have a system that can efficiently maintain organisation of the employed crew within their company. The system currently in use is a simple SMS system, which is not convenient from the crew's perspective. The current system functions in the following way: The admin (officer) sends an SMS to each crew member detailing: Job Number, Date, Time, Required Amount of Crew, Shift Duration, Client’s Company Name, Contact Number on site, Additional Notes. When the crew receive the message, the user must reply with 'YES' or 'NO' and supply the job number ID. The confirmation, if the crew member is assigned to the job, is called 'CREW LIST'. This is sent usually 24h before starting the job. The crew list consists of all the information about the job, phone numbers and </w:t>
+        <w:t xml:space="preserve">This project requires the development of a web-application system for the event company Pinnacle Crew. Pinnacle have been specializing in providing crew for corporate events. They have systems and tools in place for maintaining their business but are missing valuable features meaning they don’t currently have a system that can efficiently maintain organisation of the employed crew within their company. The system currently in use is a simple SMS system, which is not convenient from the crew's perspective. The current system functions in the following way: The admin (officer) sends an SMS to each </w:t>
+      </w:r>
+      <w:r>
+        <w:rPr>
+          <w:color w:val="FF0000"/>
+        </w:rPr>
+        <w:t xml:space="preserve">crew member detailing: Job Number, Date, Time, Required Amount of Crew, Shift Duration, Client’s Company Name, Contact Number on site, Additional Notes. </w:t>
+      </w:r>
+      <w:r>
+        <w:t xml:space="preserve">When the crew receive the message, the user must reply with 'YES' or 'NO' and supply the job number ID. The confirmation, if the crew member is assigned to the job, is called 'CREW LIST'. This is sent usually 24h before starting the job. The crew list consists of all the information about the job, phone numbers and </w:t>
       </w:r>
       <w:r>
         <w:t>names of</w:t>
@@ -5210,25 +5208,16 @@
 </file>
 
 <file path=customXml/item1.xml><?xml version="1.0" encoding="utf-8"?>
-<b:Sources xmlns:b="http://schemas.openxmlformats.org/officeDocument/2006/bibliography" xmlns="http://schemas.openxmlformats.org/officeDocument/2006/bibliography" SelectedStyle="\APASixthEditionOfficeOnline.xsl" StyleName="APA" Version="6"/>
-</file>
-
-<file path=customXml/item2.xml><?xml version="1.0" encoding="utf-8"?>
 <p:properties xmlns:p="http://schemas.microsoft.com/office/2006/metadata/properties" xmlns:xsi="http://www.w3.org/2001/XMLSchema-instance" xmlns:pc="http://schemas.microsoft.com/office/infopath/2007/PartnerControls">
   <documentManagement/>
 </p:properties>
 </file>
 
-<file path=customXml/item3.xml><?xml version="1.0" encoding="utf-8"?>
-<?mso-contentType ?>
-<FormTemplates xmlns="http://schemas.microsoft.com/sharepoint/v3/contenttype/forms">
-  <Display>DocumentLibraryForm</Display>
-  <Edit>DocumentLibraryForm</Edit>
-  <New>DocumentLibraryForm</New>
-</FormTemplates>
+<file path=customXml/item2.xml><?xml version="1.0" encoding="utf-8"?>
+<b:Sources xmlns:b="http://schemas.openxmlformats.org/officeDocument/2006/bibliography" xmlns="http://schemas.openxmlformats.org/officeDocument/2006/bibliography" SelectedStyle="\APASixthEditionOfficeOnline.xsl" StyleName="APA" Version="6"/>
 </file>
 
-<file path=customXml/item4.xml><?xml version="1.0" encoding="utf-8"?>
+<file path=customXml/item3.xml><?xml version="1.0" encoding="utf-8"?>
 <ct:contentTypeSchema xmlns:ct="http://schemas.microsoft.com/office/2006/metadata/contentType" xmlns:ma="http://schemas.microsoft.com/office/2006/metadata/properties/metaAttributes" ct:_="" ma:_="" ma:contentTypeName="Document" ma:contentTypeID="0x0101006419438324BDD241B8F5F765A6893B6D" ma:contentTypeVersion="4" ma:contentTypeDescription="Create a new document." ma:contentTypeScope="" ma:versionID="20e942bd74e1b4c5dd644dc964e5060f">
   <xsd:schema xmlns:xsd="http://www.w3.org/2001/XMLSchema" xmlns:xs="http://www.w3.org/2001/XMLSchema" xmlns:p="http://schemas.microsoft.com/office/2006/metadata/properties" xmlns:ns3="6917488c-0c9f-468a-bc20-6454cb5b7ffd" targetNamespace="http://schemas.microsoft.com/office/2006/metadata/properties" ma:root="true" ma:fieldsID="8fe458c9683d57f64d4b731e0ce3027d" ns3:_="">
     <xsd:import namespace="6917488c-0c9f-468a-bc20-6454cb5b7ffd"/>
@@ -5374,15 +5363,16 @@
 </ct:contentTypeSchema>
 </file>
 
-<file path=customXml/itemProps1.xml><?xml version="1.0" encoding="utf-8"?>
-<ds:datastoreItem xmlns:ds="http://schemas.openxmlformats.org/officeDocument/2006/customXml" ds:itemID="{D3A6CECC-2A47-4A5A-94C1-44C06DC63912}">
-  <ds:schemaRefs>
-    <ds:schemaRef ds:uri="http://schemas.openxmlformats.org/officeDocument/2006/bibliography"/>
-  </ds:schemaRefs>
-</ds:datastoreItem>
+<file path=customXml/item4.xml><?xml version="1.0" encoding="utf-8"?>
+<?mso-contentType ?>
+<FormTemplates xmlns="http://schemas.microsoft.com/sharepoint/v3/contenttype/forms">
+  <Display>DocumentLibraryForm</Display>
+  <Edit>DocumentLibraryForm</Edit>
+  <New>DocumentLibraryForm</New>
+</FormTemplates>
 </file>
 
-<file path=customXml/itemProps2.xml><?xml version="1.0" encoding="utf-8"?>
+<file path=customXml/itemProps1.xml><?xml version="1.0" encoding="utf-8"?>
 <ds:datastoreItem xmlns:ds="http://schemas.openxmlformats.org/officeDocument/2006/customXml" ds:itemID="{D52915DE-55C3-4F09-A18F-DCC091A345A0}">
   <ds:schemaRefs>
     <ds:schemaRef ds:uri="http://schemas.microsoft.com/office/2006/metadata/properties"/>
@@ -5391,15 +5381,15 @@
 </ds:datastoreItem>
 </file>
 
-<file path=customXml/itemProps3.xml><?xml version="1.0" encoding="utf-8"?>
-<ds:datastoreItem xmlns:ds="http://schemas.openxmlformats.org/officeDocument/2006/customXml" ds:itemID="{329F768A-6FC8-4EF8-8C6F-B591B9F7E6FF}">
+<file path=customXml/itemProps2.xml><?xml version="1.0" encoding="utf-8"?>
+<ds:datastoreItem xmlns:ds="http://schemas.openxmlformats.org/officeDocument/2006/customXml" ds:itemID="{D3A6CECC-2A47-4A5A-94C1-44C06DC63912}">
   <ds:schemaRefs>
-    <ds:schemaRef ds:uri="http://schemas.microsoft.com/sharepoint/v3/contenttype/forms"/>
+    <ds:schemaRef ds:uri="http://schemas.openxmlformats.org/officeDocument/2006/bibliography"/>
   </ds:schemaRefs>
 </ds:datastoreItem>
 </file>
 
-<file path=customXml/itemProps4.xml><?xml version="1.0" encoding="utf-8"?>
+<file path=customXml/itemProps3.xml><?xml version="1.0" encoding="utf-8"?>
 <ds:datastoreItem xmlns:ds="http://schemas.openxmlformats.org/officeDocument/2006/customXml" ds:itemID="{6AC215D5-83EC-42A9-9083-61E31D554116}">
   <ds:schemaRefs>
     <ds:schemaRef ds:uri="http://schemas.microsoft.com/office/2006/metadata/contentType"/>
@@ -5415,4 +5405,12 @@
     <ds:schemaRef ds:uri="http://schemas.microsoft.com/internal/obd"/>
   </ds:schemaRefs>
 </ds:datastoreItem>
+</file>
+
+<file path=customXml/itemProps4.xml><?xml version="1.0" encoding="utf-8"?>
+<ds:datastoreItem xmlns:ds="http://schemas.openxmlformats.org/officeDocument/2006/customXml" ds:itemID="{329F768A-6FC8-4EF8-8C6F-B591B9F7E6FF}">
+  <ds:schemaRefs>
+    <ds:schemaRef ds:uri="http://schemas.microsoft.com/sharepoint/v3/contenttype/forms"/>
+  </ds:schemaRefs>
+</ds:datastoreItem>
 </file>
</xml_diff>